<commit_message>
Subi clase 14 VM
</commit_message>
<xml_diff>
--- a/Clase 12 - Sistemas Operativos/Actividades/Perez_Paola/Clase 12 Sistemas Operativos.docx
+++ b/Clase 12 - Sistemas Operativos/Actividades/Perez_Paola/Clase 12 Sistemas Operativos.docx
@@ -40,25 +40,7 @@
           <w:sz w:val="28"/>
           <w:szCs w:val="28"/>
         </w:rPr>
-        <w:t xml:space="preserve">¿Qué es un usuario </w:t>
-      </w:r>
-      <w:proofErr w:type="spellStart"/>
-      <w:r>
-        <w:rPr>
-          <w:b/>
-          <w:sz w:val="28"/>
-          <w:szCs w:val="28"/>
-        </w:rPr>
-        <w:t>Root</w:t>
-      </w:r>
-      <w:proofErr w:type="spellEnd"/>
-      <w:r>
-        <w:rPr>
-          <w:b/>
-          <w:sz w:val="28"/>
-          <w:szCs w:val="28"/>
-        </w:rPr>
-        <w:t xml:space="preserve"> en Linux?</w:t>
+        <w:t>¿Qué es un usuario Root en Linux?</w:t>
       </w:r>
     </w:p>
     <w:p>
@@ -74,23 +56,7 @@
           <w:sz w:val="28"/>
           <w:szCs w:val="28"/>
         </w:rPr>
-        <w:t xml:space="preserve">El usuario </w:t>
-      </w:r>
-      <w:proofErr w:type="spellStart"/>
-      <w:r>
-        <w:rPr>
-          <w:sz w:val="28"/>
-          <w:szCs w:val="28"/>
-        </w:rPr>
-        <w:t>root</w:t>
-      </w:r>
-      <w:proofErr w:type="spellEnd"/>
-      <w:r>
-        <w:rPr>
-          <w:sz w:val="28"/>
-          <w:szCs w:val="28"/>
-        </w:rPr>
-        <w:t xml:space="preserve"> en GNU/Linux es el usuario que tiene acceso administrativo al sistema. Los usuarios normales no tienen este acce</w:t>
+        <w:t>El usuario root en GNU/Linux es el usuario que tiene acceso administrativo al sistema. Los usuarios normales no tienen este acce</w:t>
       </w:r>
       <w:r>
         <w:rPr>
@@ -182,23 +148,7 @@
           <w:sz w:val="28"/>
           <w:szCs w:val="28"/>
         </w:rPr>
-        <w:t xml:space="preserve">Prácticamente todo lo que se está ejecutando en el sistema en cualquier momento es un proceso, incluyendo la </w:t>
-      </w:r>
-      <w:proofErr w:type="spellStart"/>
-      <w:r>
-        <w:rPr>
-          <w:sz w:val="28"/>
-          <w:szCs w:val="28"/>
-        </w:rPr>
-        <w:t>shell</w:t>
-      </w:r>
-      <w:proofErr w:type="spellEnd"/>
-      <w:r>
-        <w:rPr>
-          <w:sz w:val="28"/>
-          <w:szCs w:val="28"/>
-        </w:rPr>
-        <w:t>, el ambiente gráfico, que puede tener múltiples procesos, etc. Linux, como ya hemos visto, es un sistema operativo multitarea y multiusuario.</w:t>
+        <w:t>Prácticamente todo lo que se está ejecutando en el sistema en cualquier momento es un proceso, incluyendo la shell, el ambiente gráfico, que puede tener múltiples procesos, etc. Linux, como ya hemos visto, es un sistema operativo multitarea y multiusuario.</w:t>
       </w:r>
     </w:p>
     <w:p>
@@ -220,9 +170,8 @@
           <w:szCs w:val="28"/>
           <w:lang w:eastAsia="en-US"/>
         </w:rPr>
-        <w:t xml:space="preserve">Cuando Linux se ejecuta, el </w:t>
-      </w:r>
-      <w:proofErr w:type="spellStart"/>
+        <w:t xml:space="preserve">Cuando Linux se ejecuta, el kernel de Linux tiene la primera prioridad de ejecución, conocida como PID 1 (Process ID). </w:t>
+      </w:r>
       <w:r>
         <w:rPr>
           <w:rFonts w:asciiTheme="minorHAnsi" w:eastAsiaTheme="minorHAnsi" w:hAnsiTheme="minorHAnsi" w:cstheme="minorBidi"/>
@@ -230,9 +179,8 @@
           <w:szCs w:val="28"/>
           <w:lang w:eastAsia="en-US"/>
         </w:rPr>
-        <w:t>kernel</w:t>
-      </w:r>
-      <w:proofErr w:type="spellEnd"/>
+        <w:t>En versiones anteriores de Linux, este proceso era conocido como init que está</w:t>
+      </w:r>
       <w:r>
         <w:rPr>
           <w:rFonts w:asciiTheme="minorHAnsi" w:eastAsiaTheme="minorHAnsi" w:hAnsiTheme="minorHAnsi" w:cstheme="minorBidi"/>
@@ -240,79 +188,8 @@
           <w:szCs w:val="28"/>
           <w:lang w:eastAsia="en-US"/>
         </w:rPr>
-        <w:t xml:space="preserve"> de Linux tiene la primera prioridad de ejecución, conocida como PID 1 (</w:t>
-      </w:r>
-      <w:proofErr w:type="spellStart"/>
-      <w:r>
-        <w:rPr>
-          <w:rFonts w:asciiTheme="minorHAnsi" w:eastAsiaTheme="minorHAnsi" w:hAnsiTheme="minorHAnsi" w:cstheme="minorBidi"/>
-          <w:sz w:val="28"/>
-          <w:szCs w:val="28"/>
-          <w:lang w:eastAsia="en-US"/>
-        </w:rPr>
-        <w:t>Process</w:t>
-      </w:r>
-      <w:proofErr w:type="spellEnd"/>
-      <w:r>
-        <w:rPr>
-          <w:rFonts w:asciiTheme="minorHAnsi" w:eastAsiaTheme="minorHAnsi" w:hAnsiTheme="minorHAnsi" w:cstheme="minorBidi"/>
-          <w:sz w:val="28"/>
-          <w:szCs w:val="28"/>
-          <w:lang w:eastAsia="en-US"/>
-        </w:rPr>
-        <w:t xml:space="preserve"> ID). En versiones anteriores de Linux, este proceso era conocido como </w:t>
-      </w:r>
-      <w:proofErr w:type="spellStart"/>
-      <w:r>
-        <w:rPr>
-          <w:rFonts w:asciiTheme="minorHAnsi" w:eastAsiaTheme="minorHAnsi" w:hAnsiTheme="minorHAnsi" w:cstheme="minorBidi"/>
-          <w:sz w:val="28"/>
-          <w:szCs w:val="28"/>
-          <w:lang w:eastAsia="en-US"/>
-        </w:rPr>
-        <w:t>init</w:t>
-      </w:r>
-      <w:proofErr w:type="spellEnd"/>
-      <w:r>
-        <w:rPr>
-          <w:rFonts w:asciiTheme="minorHAnsi" w:eastAsiaTheme="minorHAnsi" w:hAnsiTheme="minorHAnsi" w:cstheme="minorBidi"/>
-          <w:sz w:val="28"/>
-          <w:szCs w:val="28"/>
-          <w:lang w:eastAsia="en-US"/>
-        </w:rPr>
-        <w:t xml:space="preserve"> que </w:t>
-      </w:r>
-      <w:proofErr w:type="spellStart"/>
-      <w:r>
-        <w:rPr>
-          <w:rFonts w:asciiTheme="minorHAnsi" w:eastAsiaTheme="minorHAnsi" w:hAnsiTheme="minorHAnsi" w:cstheme="minorBidi"/>
-          <w:sz w:val="28"/>
-          <w:szCs w:val="28"/>
-          <w:lang w:eastAsia="en-US"/>
-        </w:rPr>
-        <w:t>esta</w:t>
-      </w:r>
-      <w:proofErr w:type="spellEnd"/>
-      <w:r>
-        <w:rPr>
-          <w:rFonts w:asciiTheme="minorHAnsi" w:eastAsiaTheme="minorHAnsi" w:hAnsiTheme="minorHAnsi" w:cstheme="minorBidi"/>
-          <w:sz w:val="28"/>
-          <w:szCs w:val="28"/>
-          <w:lang w:eastAsia="en-US"/>
-        </w:rPr>
-        <w:t xml:space="preserve"> basado en </w:t>
-      </w:r>
-      <w:proofErr w:type="spellStart"/>
-      <w:r>
-        <w:rPr>
-          <w:rFonts w:asciiTheme="minorHAnsi" w:eastAsiaTheme="minorHAnsi" w:hAnsiTheme="minorHAnsi" w:cstheme="minorBidi"/>
-          <w:sz w:val="28"/>
-          <w:szCs w:val="28"/>
-          <w:lang w:eastAsia="en-US"/>
-        </w:rPr>
-        <w:t>en</w:t>
-      </w:r>
-      <w:proofErr w:type="spellEnd"/>
+        <w:t xml:space="preserve"> basado en</w:t>
+      </w:r>
       <w:r>
         <w:rPr>
           <w:rFonts w:asciiTheme="minorHAnsi" w:eastAsiaTheme="minorHAnsi" w:hAnsiTheme="minorHAnsi" w:cstheme="minorBidi"/>
@@ -342,27 +219,7 @@
           <w:szCs w:val="28"/>
           <w:lang w:eastAsia="en-US"/>
         </w:rPr>
-        <w:t>Las versiones modernas de Linux utilizan </w:t>
-      </w:r>
-      <w:proofErr w:type="spellStart"/>
-      <w:r>
-        <w:rPr>
-          <w:rFonts w:asciiTheme="minorHAnsi" w:eastAsiaTheme="minorHAnsi" w:hAnsiTheme="minorHAnsi" w:cstheme="minorBidi"/>
-          <w:sz w:val="28"/>
-          <w:szCs w:val="28"/>
-          <w:lang w:eastAsia="en-US"/>
-        </w:rPr>
-        <w:t>systemd</w:t>
-      </w:r>
-      <w:proofErr w:type="spellEnd"/>
-      <w:r>
-        <w:rPr>
-          <w:rFonts w:asciiTheme="minorHAnsi" w:eastAsiaTheme="minorHAnsi" w:hAnsiTheme="minorHAnsi" w:cstheme="minorBidi"/>
-          <w:sz w:val="28"/>
-          <w:szCs w:val="28"/>
-          <w:lang w:eastAsia="en-US"/>
-        </w:rPr>
-        <w:t> que intenta coordinar la manera en que los procesos son manejados. Como comentamos PID1 es el proceso padre, todos los demás procesos ejecutados a partir de este son procesos hijos.</w:t>
+        <w:t>Las versiones modernas de Linux utilizan systemd que intenta coordinar la manera en que los procesos son manejados. Como comentamos PID1 es el proceso padre, todos los demás procesos ejecutados a partir de este son procesos hijos.</w:t>
       </w:r>
     </w:p>
     <w:p>
@@ -402,23 +259,7 @@
           <w:szCs w:val="28"/>
         </w:rPr>
         <w:lastRenderedPageBreak/>
-        <w:t>Para ver los procesos en sistemas Linux, contamos con el comando “</w:t>
-      </w:r>
-      <w:proofErr w:type="spellStart"/>
-      <w:r>
-        <w:rPr>
-          <w:sz w:val="28"/>
-          <w:szCs w:val="28"/>
-        </w:rPr>
-        <w:t>ps</w:t>
-      </w:r>
-      <w:proofErr w:type="spellEnd"/>
-      <w:r>
-        <w:rPr>
-          <w:sz w:val="28"/>
-          <w:szCs w:val="28"/>
-        </w:rPr>
-        <w:t>”, que listará (de múltiples formas según las opciones que le pasemos) todos los procesos que se encuentran corriendo en nuestro equipo.</w:t>
+        <w:t>Para ver los procesos en sistemas Linux, contamos con el comando “ps”, que listará (de múltiples formas según las opciones que le pasemos) todos los procesos que se encuentran corriendo en nuestro equipo.</w:t>
       </w:r>
     </w:p>
     <w:p>
@@ -441,23 +282,7 @@
           <w:sz w:val="28"/>
           <w:szCs w:val="28"/>
         </w:rPr>
-        <w:t xml:space="preserve">abreviatura de </w:t>
-      </w:r>
-      <w:proofErr w:type="spellStart"/>
-      <w:r>
-        <w:rPr>
-          <w:sz w:val="28"/>
-          <w:szCs w:val="28"/>
-        </w:rPr>
-        <w:t>process</w:t>
-      </w:r>
-      <w:proofErr w:type="spellEnd"/>
-      <w:r>
-        <w:rPr>
-          <w:sz w:val="28"/>
-          <w:szCs w:val="28"/>
-        </w:rPr>
-        <w:t xml:space="preserve"> ID, es decir, ID del proceso o bien identificador de procesos.</w:t>
+        <w:t>abreviatura de process ID, es decir, ID del proceso o bien identificador de procesos.</w:t>
       </w:r>
     </w:p>
     <w:p>
@@ -481,23 +306,7 @@
           <w:sz w:val="28"/>
           <w:szCs w:val="28"/>
         </w:rPr>
-        <w:t xml:space="preserve">de procesos es un número entero usado por el </w:t>
-      </w:r>
-      <w:proofErr w:type="spellStart"/>
-      <w:r>
-        <w:rPr>
-          <w:sz w:val="28"/>
-          <w:szCs w:val="28"/>
-        </w:rPr>
-        <w:t>kernel</w:t>
-      </w:r>
-      <w:proofErr w:type="spellEnd"/>
-      <w:r>
-        <w:rPr>
-          <w:sz w:val="28"/>
-          <w:szCs w:val="28"/>
-        </w:rPr>
-        <w:t xml:space="preserve"> de algunos sistemas operativos (como el de Unix o el de Windows NT) para identificar un proceso de forma unívoca.</w:t>
+        <w:t>de procesos es un número entero usado por el kernel de algunos sistemas operativos (como el de Unix o el de Windows NT) para identificar un proceso de forma unívoca.</w:t>
       </w:r>
     </w:p>
     <w:p>
@@ -526,54 +335,14 @@
           <w:szCs w:val="28"/>
         </w:rPr>
       </w:pPr>
-      <w:proofErr w:type="spellStart"/>
-      <w:proofErr w:type="gramStart"/>
-      <w:r>
-        <w:rPr>
-          <w:b/>
-          <w:sz w:val="28"/>
-          <w:szCs w:val="28"/>
-        </w:rPr>
-        <w:t>apt</w:t>
-      </w:r>
-      <w:proofErr w:type="spellEnd"/>
-      <w:proofErr w:type="gramEnd"/>
-      <w:r>
-        <w:rPr>
-          <w:b/>
-          <w:sz w:val="28"/>
-          <w:szCs w:val="28"/>
-        </w:rPr>
-        <w:t xml:space="preserve"> </w:t>
-      </w:r>
-      <w:proofErr w:type="spellStart"/>
-      <w:r>
-        <w:rPr>
-          <w:b/>
-          <w:sz w:val="28"/>
-          <w:szCs w:val="28"/>
-        </w:rPr>
-        <w:t>install</w:t>
-      </w:r>
-      <w:proofErr w:type="spellEnd"/>
-      <w:r>
-        <w:rPr>
-          <w:b/>
-          <w:sz w:val="28"/>
-          <w:szCs w:val="28"/>
-        </w:rPr>
-        <w:t xml:space="preserve"> </w:t>
-      </w:r>
-      <w:proofErr w:type="spellStart"/>
-      <w:r>
-        <w:rPr>
-          <w:b/>
-          <w:sz w:val="28"/>
-          <w:szCs w:val="28"/>
-        </w:rPr>
-        <w:t>cowsay</w:t>
-      </w:r>
-      <w:proofErr w:type="spellEnd"/>
+      <w:r>
+        <w:rPr>
+          <w:b/>
+          <w:sz w:val="28"/>
+          <w:szCs w:val="28"/>
+        </w:rPr>
+        <w:t>apt install cowsay</w:t>
+      </w:r>
     </w:p>
     <w:p>
       <w:pPr>
@@ -647,23 +416,13 @@
           <w:szCs w:val="28"/>
         </w:rPr>
       </w:pPr>
-      <w:proofErr w:type="spellStart"/>
-      <w:r>
-        <w:rPr>
-          <w:b/>
-          <w:sz w:val="28"/>
-          <w:szCs w:val="28"/>
-        </w:rPr>
-        <w:t>Cowsay</w:t>
-      </w:r>
-      <w:proofErr w:type="spellEnd"/>
-      <w:r>
-        <w:rPr>
-          <w:b/>
-          <w:sz w:val="28"/>
-          <w:szCs w:val="28"/>
-        </w:rPr>
-        <w:t xml:space="preserve"> “Hola Mundo”</w:t>
+      <w:r>
+        <w:rPr>
+          <w:b/>
+          <w:sz w:val="28"/>
+          <w:szCs w:val="28"/>
+        </w:rPr>
+        <w:t>Cowsay “Hola Mundo”</w:t>
       </w:r>
     </w:p>
     <w:p>
@@ -743,54 +502,8 @@
           <w:sz w:val="28"/>
           <w:szCs w:val="28"/>
         </w:rPr>
-        <w:t xml:space="preserve">Sudo </w:t>
-      </w:r>
-      <w:proofErr w:type="spellStart"/>
-      <w:r>
-        <w:rPr>
-          <w:b/>
-          <w:sz w:val="28"/>
-          <w:szCs w:val="28"/>
-        </w:rPr>
-        <w:t>apt</w:t>
-      </w:r>
-      <w:proofErr w:type="spellEnd"/>
-      <w:r>
-        <w:rPr>
-          <w:b/>
-          <w:sz w:val="28"/>
-          <w:szCs w:val="28"/>
-        </w:rPr>
-        <w:t xml:space="preserve"> </w:t>
-      </w:r>
-      <w:proofErr w:type="spellStart"/>
-      <w:r>
-        <w:rPr>
-          <w:b/>
-          <w:sz w:val="28"/>
-          <w:szCs w:val="28"/>
-        </w:rPr>
-        <w:t>install</w:t>
-      </w:r>
-      <w:proofErr w:type="spellEnd"/>
-      <w:r>
-        <w:rPr>
-          <w:b/>
-          <w:sz w:val="28"/>
-          <w:szCs w:val="28"/>
-        </w:rPr>
-        <w:t xml:space="preserve"> </w:t>
-      </w:r>
-      <w:proofErr w:type="spellStart"/>
-      <w:r>
-        <w:rPr>
-          <w:b/>
-          <w:sz w:val="28"/>
-          <w:szCs w:val="28"/>
-        </w:rPr>
-        <w:t>fortune</w:t>
-      </w:r>
-      <w:proofErr w:type="spellEnd"/>
+        <w:t>Sudo apt install fortune</w:t>
+      </w:r>
     </w:p>
     <w:p>
       <w:pPr>
@@ -863,7 +576,6 @@
           <w:szCs w:val="28"/>
         </w:rPr>
       </w:pPr>
-      <w:proofErr w:type="spellStart"/>
       <w:r>
         <w:rPr>
           <w:b/>
@@ -873,7 +585,6 @@
         <w:lastRenderedPageBreak/>
         <w:t>Fortune</w:t>
       </w:r>
-      <w:proofErr w:type="spellEnd"/>
     </w:p>
     <w:p>
       <w:pPr>
@@ -956,34 +667,14 @@
           <w:szCs w:val="28"/>
         </w:rPr>
       </w:pPr>
-      <w:proofErr w:type="spellStart"/>
-      <w:r>
-        <w:rPr>
-          <w:b/>
-          <w:sz w:val="28"/>
-          <w:szCs w:val="28"/>
-        </w:rPr>
-        <w:t>Fortune</w:t>
-      </w:r>
-      <w:proofErr w:type="spellEnd"/>
-      <w:r>
-        <w:rPr>
-          <w:b/>
-          <w:sz w:val="28"/>
-          <w:szCs w:val="28"/>
-        </w:rPr>
-        <w:t xml:space="preserve">| </w:t>
-      </w:r>
-      <w:proofErr w:type="spellStart"/>
-      <w:r>
-        <w:rPr>
-          <w:b/>
-          <w:sz w:val="28"/>
-          <w:szCs w:val="28"/>
-        </w:rPr>
-        <w:t>cowsay</w:t>
-      </w:r>
-      <w:proofErr w:type="spellEnd"/>
+      <w:r>
+        <w:rPr>
+          <w:b/>
+          <w:sz w:val="28"/>
+          <w:szCs w:val="28"/>
+        </w:rPr>
+        <w:t>Fortune| cowsay</w:t>
+      </w:r>
     </w:p>
     <w:p>
       <w:pPr>

</xml_diff>